<commit_message>
feat: update questionnaire documents to remove references to IT experts and improve clarity
</commit_message>
<xml_diff>
--- a/docs/questionnaire/ACL-questionnaire-admin-staff.docx
+++ b/docs/questionnaire/ACL-questionnaire-admin-staff.docx
@@ -639,7 +639,7 @@
                 <w:b/>
                 <w:bCs/>
               </w:rPr>
-              <w:t>Responses of end-users and IT experts on PIECES Software Evaluation of Performance throughout and response time.</w:t>
+              <w:t>Responses of end-users on PIECES Software Evaluation of Performance throughout and response time.</w:t>
             </w:r>
           </w:p>
         </w:tc>
@@ -1125,7 +1125,23 @@
                 <w:b/>
                 <w:bCs/>
               </w:rPr>
-              <w:t>B. Responses of end-users and IT experts on PIECES Software Evaluation in terms of Information Input, Output, and Data Storing</w:t>
+              <w:t>B. Responses of end-users</w:t>
+            </w:r>
+            <w:r>
+              <w:rPr>
+                <w:rFonts w:ascii="Arial" w:hAnsi="Arial" w:cs="Arial"/>
+                <w:b/>
+                <w:bCs/>
+              </w:rPr>
+              <w:t xml:space="preserve"> </w:t>
+            </w:r>
+            <w:r>
+              <w:rPr>
+                <w:rFonts w:ascii="Arial" w:hAnsi="Arial" w:cs="Arial"/>
+                <w:b/>
+                <w:bCs/>
+              </w:rPr>
+              <w:t>on PIECES Software Evaluation in terms of Information Input, Output, and Data Storing</w:t>
             </w:r>
           </w:p>
         </w:tc>
@@ -1636,7 +1652,7 @@
                 <w:b/>
                 <w:bCs/>
               </w:rPr>
-              <w:t>D. Responses of end-users and IT experts on PIECES Software Evaluation in terms of Control and security</w:t>
+              <w:t>D. Responses of end-users on PIECES Software Evaluation in terms of Control and security</w:t>
             </w:r>
           </w:p>
         </w:tc>
@@ -2137,7 +2153,7 @@
                 <w:b/>
                 <w:bCs/>
               </w:rPr>
-              <w:t>E. Responses of end-users and IT experts on PIECES Software Evaluation in terms of Efficiency</w:t>
+              <w:t>E. Responses of end-users on PIECES Software Evaluation in terms of Efficiency</w:t>
             </w:r>
           </w:p>
         </w:tc>
@@ -2636,7 +2652,7 @@
                 <w:b/>
                 <w:bCs/>
               </w:rPr>
-              <w:t>F. Responses of end-users and IT experts on PIECES Software Evaluation in terms of Service</w:t>
+              <w:t>F. Responses of end-users on PIECES Software Evaluation in terms of Service</w:t>
             </w:r>
           </w:p>
         </w:tc>

</xml_diff>

<commit_message>
feat: update alumni account submission flow and refine questionnaire document for clarity
</commit_message>
<xml_diff>
--- a/docs/questionnaire/ACL-questionnaire-admin-staff.docx
+++ b/docs/questionnaire/ACL-questionnaire-admin-staff.docx
@@ -639,7 +639,7 @@
                 <w:b/>
                 <w:bCs/>
               </w:rPr>
-              <w:t>Responses of end-users and IT experts on PIECES Software Evaluation of Performance throughout and response time.</w:t>
+              <w:t>Responses of end-users on PIECES Software Evaluation of Performance throughout and response time.</w:t>
             </w:r>
           </w:p>
         </w:tc>
@@ -1125,7 +1125,7 @@
                 <w:b/>
                 <w:bCs/>
               </w:rPr>
-              <w:t>B. Responses of end-users and IT experts on PIECES Software Evaluation in terms of Information Input, Output, and Data Storing</w:t>
+              <w:t>B. Responses of end-users on PIECES Software Evaluation in terms of Information Input, Output, and Data Storing</w:t>
             </w:r>
           </w:p>
         </w:tc>
@@ -1636,7 +1636,7 @@
                 <w:b/>
                 <w:bCs/>
               </w:rPr>
-              <w:t>D. Responses of end-users and IT experts on PIECES Software Evaluation in terms of Control and security</w:t>
+              <w:t>D. Responses of end-users on PIECES Software Evaluation in terms of Control and security</w:t>
             </w:r>
           </w:p>
         </w:tc>
@@ -2137,7 +2137,7 @@
                 <w:b/>
                 <w:bCs/>
               </w:rPr>
-              <w:t>E. Responses of end-users and IT experts on PIECES Software Evaluation in terms of Efficiency</w:t>
+              <w:t>E. Responses of end-users on PIECES Software Evaluation in terms of Efficiency</w:t>
             </w:r>
           </w:p>
         </w:tc>
@@ -2636,7 +2636,7 @@
                 <w:b/>
                 <w:bCs/>
               </w:rPr>
-              <w:t>F. Responses of end-users and IT experts on PIECES Software Evaluation in terms of Service</w:t>
+              <w:t>F. Responses of end-users on PIECES Software Evaluation in terms of Service</w:t>
             </w:r>
           </w:p>
         </w:tc>

</xml_diff>